<commit_message>
link video y brief
brief
</commit_message>
<xml_diff>
--- a/daniel rivera- proceso.docx
+++ b/daniel rivera- proceso.docx
@@ -751,11 +751,22 @@
           </wp:inline>
         </w:drawing>
       </w:r>
+    </w:p>
+    <w:p/>
+    <w:p>
+      <w:hyperlink r:id="rId16" w:history="1">
+        <w:r>
+          <w:rPr>
+            <w:rStyle w:val="Hipervnculo"/>
+          </w:rPr>
+          <w:t>https://www.youtube.com/watch?v=f2iaTuFPXhM</w:t>
+        </w:r>
+      </w:hyperlink>
+    </w:p>
+    <w:p>
       <w:bookmarkStart w:id="0" w:name="_GoBack"/>
       <w:bookmarkEnd w:id="0"/>
     </w:p>
-    <w:p/>
-    <w:p/>
     <w:sectPr>
       <w:pgSz w:w="11906" w:h="16838"/>
       <w:pgMar w:top="1417" w:right="1701" w:bottom="1417" w:left="1701" w:header="708" w:footer="708" w:gutter="0"/>
@@ -983,6 +994,17 @@
       <w:szCs w:val="16"/>
     </w:rPr>
   </w:style>
+  <w:style w:type="character" w:styleId="Hipervnculo">
+    <w:name w:val="Hyperlink"/>
+    <w:basedOn w:val="Fuentedeprrafopredeter"/>
+    <w:uiPriority w:val="99"/>
+    <w:unhideWhenUsed/>
+    <w:rsid w:val="00DD18EF"/>
+    <w:rPr>
+      <w:color w:val="0000FF" w:themeColor="hyperlink"/>
+      <w:u w:val="single"/>
+    </w:rPr>
+  </w:style>
 </w:styles>
 </file>
 
@@ -1201,6 +1223,17 @@
       <w:rFonts w:ascii="Tahoma" w:hAnsi="Tahoma" w:cs="Tahoma"/>
       <w:sz w:val="16"/>
       <w:szCs w:val="16"/>
+    </w:rPr>
+  </w:style>
+  <w:style w:type="character" w:styleId="Hipervnculo">
+    <w:name w:val="Hyperlink"/>
+    <w:basedOn w:val="Fuentedeprrafopredeter"/>
+    <w:uiPriority w:val="99"/>
+    <w:unhideWhenUsed/>
+    <w:rsid w:val="00DD18EF"/>
+    <w:rPr>
+      <w:color w:val="0000FF" w:themeColor="hyperlink"/>
+      <w:u w:val="single"/>
     </w:rPr>
   </w:style>
 </w:styles>

</xml_diff>